<commit_message>
controller for all views created
</commit_message>
<xml_diff>
--- a/Timetable_stepByStep.docx
+++ b/Timetable_stepByStep.docx
@@ -15,6 +15,14 @@
     </w:p>
     <w:p>
       <w:pPr>
+        <w:pStyle w:val="Heading1"/>
+      </w:pPr>
+      <w:r>
+        <w:t>Vorbereitung</w:t>
+      </w:r>
+    </w:p>
+    <w:p>
+      <w:pPr>
         <w:pStyle w:val="ListParagraph"/>
         <w:numPr>
           <w:ilvl w:val="0"/>
@@ -73,13 +81,296 @@
         </w:numPr>
       </w:pPr>
       <w:r>
-        <w:t>Wenn man mit</w:t>
+        <w:t>Wenn man mit dem Grundgerüst zufrieden ist,</w:t>
+      </w:r>
+      <w:r>
+        <w:t xml:space="preserve"> muss man die benötigten Files auf das Git Repository laden. Dabei muss man achten, das alle nötigen Files für die Applikation mit Tortoise Git via Add hinzugefügt wurden.</w:t>
+      </w:r>
+      <w:r>
+        <w:br/>
+        <w:t>Folgende Files/Ordner sollte man dabei nicht auf das Repository laden:</w:t>
+      </w:r>
+    </w:p>
+    <w:p>
+      <w:pPr>
+        <w:pStyle w:val="ListParagraph"/>
+        <w:numPr>
+          <w:ilvl w:val="1"/>
+          <w:numId w:val="1"/>
+        </w:numPr>
+      </w:pPr>
+      <w:r>
+        <w:t>.vs</w:t>
+      </w:r>
+    </w:p>
+    <w:p>
+      <w:pPr>
+        <w:pStyle w:val="ListParagraph"/>
+        <w:numPr>
+          <w:ilvl w:val="1"/>
+          <w:numId w:val="1"/>
+        </w:numPr>
+      </w:pPr>
+      <w:r>
+        <w:t>.git</w:t>
+      </w:r>
+    </w:p>
+    <w:p>
+      <w:pPr>
+        <w:pStyle w:val="ListParagraph"/>
+        <w:numPr>
+          <w:ilvl w:val="1"/>
+          <w:numId w:val="1"/>
+        </w:numPr>
+      </w:pPr>
+      <w:r>
+        <w:t>Alle .dll Files</w:t>
+      </w:r>
+    </w:p>
+    <w:p>
+      <w:pPr>
+        <w:pStyle w:val="ListParagraph"/>
+        <w:numPr>
+          <w:ilvl w:val="1"/>
+          <w:numId w:val="1"/>
+        </w:numPr>
+      </w:pPr>
+      <w:r>
+        <w:t>bin</w:t>
+      </w:r>
+    </w:p>
+    <w:p>
+      <w:pPr>
+        <w:pStyle w:val="ListParagraph"/>
+        <w:numPr>
+          <w:ilvl w:val="1"/>
+          <w:numId w:val="1"/>
+        </w:numPr>
+      </w:pPr>
+      <w:r>
+        <w:t>obj</w:t>
+      </w:r>
+    </w:p>
+    <w:p>
+      <w:pPr>
+        <w:pStyle w:val="ListParagraph"/>
+        <w:numPr>
+          <w:ilvl w:val="1"/>
+          <w:numId w:val="1"/>
+        </w:numPr>
+      </w:pPr>
+      <w:r>
+        <w:t>fonts</w:t>
+      </w:r>
+    </w:p>
+    <w:p>
+      <w:pPr>
+        <w:pStyle w:val="ListParagraph"/>
+        <w:numPr>
+          <w:ilvl w:val="0"/>
+          <w:numId w:val="1"/>
+        </w:numPr>
+      </w:pPr>
+      <w:r>
+        <w:t>Wenn alles Commited ist, und ich mir sicher bin, das alle Files die ich brauche da sind, kann ich das ganze Projekt pushen. Vor dem Push habe ich im Repository ein Word Dokument erstellt, welches auch für dieses Projek benötigt wird.</w:t>
+      </w:r>
+    </w:p>
+    <w:p>
+      <w:pPr>
+        <w:pStyle w:val="Heading1"/>
+      </w:pPr>
+      <w:r>
+        <w:t>Implementation</w:t>
+      </w:r>
+    </w:p>
+    <w:p>
+      <w:pPr>
+        <w:pStyle w:val="ListParagraph"/>
+        <w:numPr>
+          <w:ilvl w:val="0"/>
+          <w:numId w:val="2"/>
+        </w:numPr>
+      </w:pPr>
+      <w:r>
+        <w:t>Bei der Implementation von ASP.NET</w:t>
+      </w:r>
+      <w:r>
+        <w:t xml:space="preserve"> Applikationen, verwende ich immer die</w:t>
+      </w:r>
+      <w:r>
+        <w:t xml:space="preserve"> </w:t>
+      </w:r>
+      <w:r>
+        <w:t xml:space="preserve">gleiche Routine. Dabei ist der Fokus zuerst auf das grobe Design des User Interfaces. Es muss noch nicht gut sein, jedoch sollten alles Views </w:t>
+      </w:r>
+      <w:r>
+        <w:t>und deren Inhalt schon da sein. Wenn es Tabellen oder sonstiges gibt, platziere ich vorerst Mockdaten in diese.</w:t>
+      </w:r>
+      <w:r>
+        <w:br/>
+        <w:t xml:space="preserve">In diesem Projekt habe ich zwei Views. Eine Timetable und eine Subject View. Bei der Timetable ist der Stundenplan ersichtlich. </w:t>
+      </w:r>
+      <w:r>
+        <w:t>Von Montag bis Freitag kann man jeden Tag die Stunden von 8AM bis 4PM eintragen.</w:t>
+      </w:r>
+      <w:r>
+        <w:br/>
+      </w:r>
+      <w:r>
+        <w:rPr>
+          <w:noProof/>
+        </w:rPr>
+        <w:drawing>
+          <wp:inline distT="0" distB="0" distL="0" distR="0" wp14:anchorId="35F0F26D" wp14:editId="59CC7AF5">
+            <wp:extent cx="2857500" cy="1781924"/>
+            <wp:effectExtent l="133350" t="114300" r="133350" b="161290"/>
+            <wp:docPr id="1" name="Picture 1"/>
+            <wp:cNvGraphicFramePr>
+              <a:graphicFrameLocks xmlns:a="http://schemas.openxmlformats.org/drawingml/2006/main" noChangeAspect="1"/>
+            </wp:cNvGraphicFramePr>
+            <a:graphic xmlns:a="http://schemas.openxmlformats.org/drawingml/2006/main">
+              <a:graphicData uri="http://schemas.openxmlformats.org/drawingml/2006/picture">
+                <pic:pic xmlns:pic="http://schemas.openxmlformats.org/drawingml/2006/picture">
+                  <pic:nvPicPr>
+                    <pic:cNvPr id="1" name=""/>
+                    <pic:cNvPicPr/>
+                  </pic:nvPicPr>
+                  <pic:blipFill rotWithShape="1">
+                    <a:blip r:embed="rId5"/>
+                    <a:srcRect r="5319" b="7884"/>
+                    <a:stretch/>
+                  </pic:blipFill>
+                  <pic:spPr bwMode="auto">
+                    <a:xfrm>
+                      <a:off x="0" y="0"/>
+                      <a:ext cx="2869970" cy="1789700"/>
+                    </a:xfrm>
+                    <a:prstGeom prst="rect">
+                      <a:avLst/>
+                    </a:prstGeom>
+                    <a:solidFill>
+                      <a:srgbClr val="FFFFFF">
+                        <a:shade val="85000"/>
+                      </a:srgbClr>
+                    </a:solidFill>
+                    <a:ln w="88900" cap="sq">
+                      <a:solidFill>
+                        <a:srgbClr val="FFFFFF"/>
+                      </a:solidFill>
+                      <a:miter lim="800000"/>
+                    </a:ln>
+                    <a:effectLst>
+                      <a:outerShdw blurRad="55000" dist="18000" dir="5400000" algn="tl" rotWithShape="0">
+                        <a:srgbClr val="000000">
+                          <a:alpha val="40000"/>
+                        </a:srgbClr>
+                      </a:outerShdw>
+                    </a:effectLst>
+                    <a:scene3d>
+                      <a:camera prst="orthographicFront"/>
+                      <a:lightRig rig="twoPt" dir="t">
+                        <a:rot lat="0" lon="0" rev="7200000"/>
+                      </a:lightRig>
+                    </a:scene3d>
+                    <a:sp3d>
+                      <a:bevelT w="25400" h="19050"/>
+                      <a:contourClr>
+                        <a:srgbClr val="FFFFFF"/>
+                      </a:contourClr>
+                    </a:sp3d>
+                    <a:extLst>
+                      <a:ext uri="{53640926-AAD7-44D8-BBD7-CCE9431645EC}">
+                        <a14:shadowObscured xmlns:a14="http://schemas.microsoft.com/office/drawing/2010/main"/>
+                      </a:ext>
+                    </a:extLst>
+                  </pic:spPr>
+                </pic:pic>
+              </a:graphicData>
+            </a:graphic>
+          </wp:inline>
+        </w:drawing>
+      </w:r>
+    </w:p>
+    <w:p>
+      <w:r>
+        <w:br w:type="page"/>
+      </w:r>
+    </w:p>
+    <w:p>
+      <w:pPr>
+        <w:pStyle w:val="ListParagraph"/>
+      </w:pPr>
+      <w:r>
+        <w:lastRenderedPageBreak/>
+        <w:t>Bei der Subject View kann man neue Lektionen verfassen, und denen eine Zeit geben. Wenn man eine Lektion speichert, sollte sie auf dem Stundenplan ersichtlich sein.</w:t>
+      </w:r>
+      <w:r>
+        <w:t xml:space="preserve"> </w:t>
+      </w:r>
+      <w:r>
+        <w:br/>
+        <w:t>Bei der View müssen drei Inputs sein, und zwar der Name der Lektion, der Tag und die Zeit. Zudem braucht es einen Save Button, um die Lektion zu speichern.</w:t>
+      </w:r>
+      <w:r>
+        <w:br/>
+      </w:r>
+      <w:r>
+        <w:rPr>
+          <w:noProof/>
+        </w:rPr>
+        <w:drawing>
+          <wp:inline distT="0" distB="0" distL="0" distR="0" wp14:anchorId="3BCFEEDF" wp14:editId="330BC079">
+            <wp:extent cx="2847975" cy="1638300"/>
+            <wp:effectExtent l="0" t="0" r="9525" b="0"/>
+            <wp:docPr id="2" name="Picture 2"/>
+            <wp:cNvGraphicFramePr>
+              <a:graphicFrameLocks xmlns:a="http://schemas.openxmlformats.org/drawingml/2006/main" noChangeAspect="1"/>
+            </wp:cNvGraphicFramePr>
+            <a:graphic xmlns:a="http://schemas.openxmlformats.org/drawingml/2006/main">
+              <a:graphicData uri="http://schemas.openxmlformats.org/drawingml/2006/picture">
+                <pic:pic xmlns:pic="http://schemas.openxmlformats.org/drawingml/2006/picture">
+                  <pic:nvPicPr>
+                    <pic:cNvPr id="1" name=""/>
+                    <pic:cNvPicPr/>
+                  </pic:nvPicPr>
+                  <pic:blipFill>
+                    <a:blip r:embed="rId6"/>
+                    <a:stretch>
+                      <a:fillRect/>
+                    </a:stretch>
+                  </pic:blipFill>
+                  <pic:spPr>
+                    <a:xfrm>
+                      <a:off x="0" y="0"/>
+                      <a:ext cx="2847975" cy="1638300"/>
+                    </a:xfrm>
+                    <a:prstGeom prst="rect">
+                      <a:avLst/>
+                    </a:prstGeom>
+                  </pic:spPr>
+                </pic:pic>
+              </a:graphicData>
+            </a:graphic>
+          </wp:inline>
+        </w:drawing>
+      </w:r>
+    </w:p>
+    <w:p>
+      <w:pPr>
+        <w:pStyle w:val="ListParagraph"/>
+        <w:numPr>
+          <w:ilvl w:val="0"/>
+          <w:numId w:val="2"/>
+        </w:numPr>
+      </w:pPr>
+      <w:r>
+        <w:t>Wenn die View</w:t>
+      </w:r>
+      <w:r>
+        <w:t>s erstellt worden sind, erstelle ich die Datenbank dafür. Dies mache ich im Visual Studio mithilfe vom Designer.</w:t>
       </w:r>
       <w:bookmarkStart w:id="0" w:name="_GoBack"/>
       <w:bookmarkEnd w:id="0"/>
-      <w:r>
-        <w:t xml:space="preserve"> dem Grundgerüst zufrieden ist,</w:t>
-      </w:r>
     </w:p>
     <w:sectPr>
       <w:pgSz w:w="11906" w:h="16838"/>
@@ -106,7 +397,7 @@
         <w:ind w:left="720" w:hanging="360"/>
       </w:pPr>
     </w:lvl>
-    <w:lvl w:ilvl="1" w:tplc="08070019" w:tentative="1">
+    <w:lvl w:ilvl="1" w:tplc="08070019">
       <w:start w:val="1"/>
       <w:numFmt w:val="lowerLetter"/>
       <w:lvlText w:val="%2."/>
@@ -179,8 +470,97 @@
       </w:pPr>
     </w:lvl>
   </w:abstractNum>
+  <w:abstractNum w:abstractNumId="1" w15:restartNumberingAfterBreak="0">
+    <w:nsid w:val="634C2088"/>
+    <w:multiLevelType w:val="hybridMultilevel"/>
+    <w:tmpl w:val="DA269018"/>
+    <w:lvl w:ilvl="0" w:tplc="0807000F">
+      <w:start w:val="1"/>
+      <w:numFmt w:val="decimal"/>
+      <w:lvlText w:val="%1."/>
+      <w:lvlJc w:val="left"/>
+      <w:pPr>
+        <w:ind w:left="720" w:hanging="360"/>
+      </w:pPr>
+    </w:lvl>
+    <w:lvl w:ilvl="1" w:tplc="08070019" w:tentative="1">
+      <w:start w:val="1"/>
+      <w:numFmt w:val="lowerLetter"/>
+      <w:lvlText w:val="%2."/>
+      <w:lvlJc w:val="left"/>
+      <w:pPr>
+        <w:ind w:left="1440" w:hanging="360"/>
+      </w:pPr>
+    </w:lvl>
+    <w:lvl w:ilvl="2" w:tplc="0807001B" w:tentative="1">
+      <w:start w:val="1"/>
+      <w:numFmt w:val="lowerRoman"/>
+      <w:lvlText w:val="%3."/>
+      <w:lvlJc w:val="right"/>
+      <w:pPr>
+        <w:ind w:left="2160" w:hanging="180"/>
+      </w:pPr>
+    </w:lvl>
+    <w:lvl w:ilvl="3" w:tplc="0807000F" w:tentative="1">
+      <w:start w:val="1"/>
+      <w:numFmt w:val="decimal"/>
+      <w:lvlText w:val="%4."/>
+      <w:lvlJc w:val="left"/>
+      <w:pPr>
+        <w:ind w:left="2880" w:hanging="360"/>
+      </w:pPr>
+    </w:lvl>
+    <w:lvl w:ilvl="4" w:tplc="08070019" w:tentative="1">
+      <w:start w:val="1"/>
+      <w:numFmt w:val="lowerLetter"/>
+      <w:lvlText w:val="%5."/>
+      <w:lvlJc w:val="left"/>
+      <w:pPr>
+        <w:ind w:left="3600" w:hanging="360"/>
+      </w:pPr>
+    </w:lvl>
+    <w:lvl w:ilvl="5" w:tplc="0807001B" w:tentative="1">
+      <w:start w:val="1"/>
+      <w:numFmt w:val="lowerRoman"/>
+      <w:lvlText w:val="%6."/>
+      <w:lvlJc w:val="right"/>
+      <w:pPr>
+        <w:ind w:left="4320" w:hanging="180"/>
+      </w:pPr>
+    </w:lvl>
+    <w:lvl w:ilvl="6" w:tplc="0807000F" w:tentative="1">
+      <w:start w:val="1"/>
+      <w:numFmt w:val="decimal"/>
+      <w:lvlText w:val="%7."/>
+      <w:lvlJc w:val="left"/>
+      <w:pPr>
+        <w:ind w:left="5040" w:hanging="360"/>
+      </w:pPr>
+    </w:lvl>
+    <w:lvl w:ilvl="7" w:tplc="08070019" w:tentative="1">
+      <w:start w:val="1"/>
+      <w:numFmt w:val="lowerLetter"/>
+      <w:lvlText w:val="%8."/>
+      <w:lvlJc w:val="left"/>
+      <w:pPr>
+        <w:ind w:left="5760" w:hanging="360"/>
+      </w:pPr>
+    </w:lvl>
+    <w:lvl w:ilvl="8" w:tplc="0807001B" w:tentative="1">
+      <w:start w:val="1"/>
+      <w:numFmt w:val="lowerRoman"/>
+      <w:lvlText w:val="%9."/>
+      <w:lvlJc w:val="right"/>
+      <w:pPr>
+        <w:ind w:left="6480" w:hanging="180"/>
+      </w:pPr>
+    </w:lvl>
+  </w:abstractNum>
   <w:num w:numId="1">
     <w:abstractNumId w:val="0"/>
+  </w:num>
+  <w:num w:numId="2">
+    <w:abstractNumId w:val="1"/>
   </w:num>
 </w:numbering>
 </file>
@@ -586,6 +966,27 @@
       <w:lang w:val="de-CH"/>
     </w:rPr>
   </w:style>
+  <w:style w:type="paragraph" w:styleId="Heading1">
+    <w:name w:val="heading 1"/>
+    <w:basedOn w:val="Normal"/>
+    <w:next w:val="Normal"/>
+    <w:link w:val="Heading1Char"/>
+    <w:uiPriority w:val="9"/>
+    <w:qFormat/>
+    <w:rsid w:val="00A26FC0"/>
+    <w:pPr>
+      <w:keepNext/>
+      <w:keepLines/>
+      <w:spacing w:before="240" w:after="0"/>
+      <w:outlineLvl w:val="0"/>
+    </w:pPr>
+    <w:rPr>
+      <w:rFonts w:asciiTheme="majorHAnsi" w:eastAsiaTheme="majorEastAsia" w:hAnsiTheme="majorHAnsi" w:cstheme="majorBidi"/>
+      <w:color w:val="2F5496" w:themeColor="accent1" w:themeShade="BF"/>
+      <w:sz w:val="32"/>
+      <w:szCs w:val="32"/>
+    </w:rPr>
+  </w:style>
   <w:style w:type="character" w:default="1" w:styleId="DefaultParagraphFont">
     <w:name w:val="Default Paragraph Font"/>
     <w:uiPriority w:val="1"/>
@@ -659,6 +1060,20 @@
       <w:contextualSpacing/>
     </w:pPr>
   </w:style>
+  <w:style w:type="character" w:customStyle="1" w:styleId="Heading1Char">
+    <w:name w:val="Heading 1 Char"/>
+    <w:basedOn w:val="DefaultParagraphFont"/>
+    <w:link w:val="Heading1"/>
+    <w:uiPriority w:val="9"/>
+    <w:rsid w:val="00A26FC0"/>
+    <w:rPr>
+      <w:rFonts w:asciiTheme="majorHAnsi" w:eastAsiaTheme="majorEastAsia" w:hAnsiTheme="majorHAnsi" w:cstheme="majorBidi"/>
+      <w:color w:val="2F5496" w:themeColor="accent1" w:themeShade="BF"/>
+      <w:sz w:val="32"/>
+      <w:szCs w:val="32"/>
+      <w:lang w:val="de-CH"/>
+    </w:rPr>
+  </w:style>
 </w:styles>
 </file>
 
@@ -703,70 +1118,18 @@
         <a:srgbClr val="954F72"/>
       </a:folHlink>
     </a:clrScheme>
-    <a:fontScheme name="Office">
+    <a:fontScheme name="Franklin Gothic">
       <a:majorFont>
-        <a:latin typeface="Calibri Light" panose="020F0302020204030204"/>
+        <a:latin typeface="Franklin Gothic Medium" panose="020B0603020102020204"/>
         <a:ea typeface=""/>
         <a:cs typeface=""/>
-        <a:font script="Jpan" typeface="游ゴシック Light"/>
-        <a:font script="Hang" typeface="맑은 고딕"/>
-        <a:font script="Hans" typeface="等线 Light"/>
-        <a:font script="Hant" typeface="新細明體"/>
-        <a:font script="Arab" typeface="Times New Roman"/>
-        <a:font script="Hebr" typeface="Times New Roman"/>
-        <a:font script="Thai" typeface="Angsana New"/>
-        <a:font script="Ethi" typeface="Nyala"/>
-        <a:font script="Beng" typeface="Vrinda"/>
-        <a:font script="Gujr" typeface="Shruti"/>
-        <a:font script="Khmr" typeface="MoolBoran"/>
-        <a:font script="Knda" typeface="Tunga"/>
-        <a:font script="Guru" typeface="Raavi"/>
-        <a:font script="Cans" typeface="Euphemia"/>
-        <a:font script="Cher" typeface="Plantagenet Cherokee"/>
-        <a:font script="Yiii" typeface="Microsoft Yi Baiti"/>
-        <a:font script="Tibt" typeface="Microsoft Himalaya"/>
-        <a:font script="Thaa" typeface="MV Boli"/>
-        <a:font script="Deva" typeface="Mangal"/>
-        <a:font script="Telu" typeface="Gautami"/>
-        <a:font script="Taml" typeface="Latha"/>
-        <a:font script="Syrc" typeface="Estrangelo Edessa"/>
-        <a:font script="Orya" typeface="Kalinga"/>
-        <a:font script="Mlym" typeface="Kartika"/>
-        <a:font script="Laoo" typeface="DokChampa"/>
-        <a:font script="Sinh" typeface="Iskoola Pota"/>
-        <a:font script="Mong" typeface="Mongolian Baiti"/>
-        <a:font script="Viet" typeface="Times New Roman"/>
-        <a:font script="Uigh" typeface="Microsoft Uighur"/>
-        <a:font script="Geor" typeface="Sylfaen"/>
-        <a:font script="Armn" typeface="Arial"/>
-        <a:font script="Bugi" typeface="Leelawadee UI"/>
-        <a:font script="Bopo" typeface="Microsoft JhengHei"/>
-        <a:font script="Java" typeface="Javanese Text"/>
-        <a:font script="Lisu" typeface="Segoe UI"/>
-        <a:font script="Mymr" typeface="Myanmar Text"/>
-        <a:font script="Nkoo" typeface="Ebrima"/>
-        <a:font script="Olck" typeface="Nirmala UI"/>
-        <a:font script="Osma" typeface="Ebrima"/>
-        <a:font script="Phag" typeface="Phagspa"/>
-        <a:font script="Syrn" typeface="Estrangelo Edessa"/>
-        <a:font script="Syrj" typeface="Estrangelo Edessa"/>
-        <a:font script="Syre" typeface="Estrangelo Edessa"/>
-        <a:font script="Sora" typeface="Nirmala UI"/>
-        <a:font script="Tale" typeface="Microsoft Tai Le"/>
-        <a:font script="Talu" typeface="Microsoft New Tai Lue"/>
-        <a:font script="Tfng" typeface="Ebrima"/>
-      </a:majorFont>
-      <a:minorFont>
-        <a:latin typeface="Calibri" panose="020F0502020204030204"/>
-        <a:ea typeface=""/>
-        <a:cs typeface=""/>
-        <a:font script="Jpan" typeface="游明朝"/>
-        <a:font script="Hang" typeface="맑은 고딕"/>
-        <a:font script="Hans" typeface="等线"/>
-        <a:font script="Hant" typeface="新細明體"/>
-        <a:font script="Arab" typeface="Arial"/>
-        <a:font script="Hebr" typeface="Arial"/>
-        <a:font script="Thai" typeface="Cordia New"/>
+        <a:font script="Jpan" typeface="HG創英角ｺﾞｼｯｸUB"/>
+        <a:font script="Hang" typeface="돋움"/>
+        <a:font script="Hans" typeface="隶书"/>
+        <a:font script="Hant" typeface="微軟正黑體"/>
+        <a:font script="Arab" typeface="Tahoma"/>
+        <a:font script="Hebr" typeface="Aharoni"/>
+        <a:font script="Thai" typeface="LilyUPC"/>
         <a:font script="Ethi" typeface="Nyala"/>
         <a:font script="Beng" typeface="Vrinda"/>
         <a:font script="Gujr" typeface="Shruti"/>
@@ -790,23 +1153,41 @@
         <a:font script="Viet" typeface="Arial"/>
         <a:font script="Uigh" typeface="Microsoft Uighur"/>
         <a:font script="Geor" typeface="Sylfaen"/>
-        <a:font script="Armn" typeface="Arial"/>
-        <a:font script="Bugi" typeface="Leelawadee UI"/>
-        <a:font script="Bopo" typeface="Microsoft JhengHei"/>
-        <a:font script="Java" typeface="Javanese Text"/>
-        <a:font script="Lisu" typeface="Segoe UI"/>
-        <a:font script="Mymr" typeface="Myanmar Text"/>
-        <a:font script="Nkoo" typeface="Ebrima"/>
-        <a:font script="Olck" typeface="Nirmala UI"/>
-        <a:font script="Osma" typeface="Ebrima"/>
-        <a:font script="Phag" typeface="Phagspa"/>
-        <a:font script="Syrn" typeface="Estrangelo Edessa"/>
-        <a:font script="Syrj" typeface="Estrangelo Edessa"/>
-        <a:font script="Syre" typeface="Estrangelo Edessa"/>
-        <a:font script="Sora" typeface="Nirmala UI"/>
-        <a:font script="Tale" typeface="Microsoft Tai Le"/>
-        <a:font script="Talu" typeface="Microsoft New Tai Lue"/>
-        <a:font script="Tfng" typeface="Ebrima"/>
+      </a:majorFont>
+      <a:minorFont>
+        <a:latin typeface="Franklin Gothic Book" panose="020B0503020102020204"/>
+        <a:ea typeface=""/>
+        <a:cs typeface=""/>
+        <a:font script="Jpan" typeface="HGｺﾞｼｯｸE"/>
+        <a:font script="Hang" typeface="돋움"/>
+        <a:font script="Hans" typeface="华文楷体"/>
+        <a:font script="Hant" typeface="微軟正黑體"/>
+        <a:font script="Arab" typeface="Tahoma"/>
+        <a:font script="Hebr" typeface="Aharoni"/>
+        <a:font script="Thai" typeface="LilyUPC"/>
+        <a:font script="Ethi" typeface="Nyala"/>
+        <a:font script="Beng" typeface="Vrinda"/>
+        <a:font script="Gujr" typeface="Shruti"/>
+        <a:font script="Khmr" typeface="DaunPenh"/>
+        <a:font script="Knda" typeface="Tunga"/>
+        <a:font script="Guru" typeface="Raavi"/>
+        <a:font script="Cans" typeface="Euphemia"/>
+        <a:font script="Cher" typeface="Plantagenet Cherokee"/>
+        <a:font script="Yiii" typeface="Microsoft Yi Baiti"/>
+        <a:font script="Tibt" typeface="Microsoft Himalaya"/>
+        <a:font script="Thaa" typeface="MV Boli"/>
+        <a:font script="Deva" typeface="Mangal"/>
+        <a:font script="Telu" typeface="Gautami"/>
+        <a:font script="Taml" typeface="Latha"/>
+        <a:font script="Syrc" typeface="Estrangelo Edessa"/>
+        <a:font script="Orya" typeface="Kalinga"/>
+        <a:font script="Mlym" typeface="Kartika"/>
+        <a:font script="Laoo" typeface="DokChampa"/>
+        <a:font script="Sinh" typeface="Iskoola Pota"/>
+        <a:font script="Mong" typeface="Mongolian Baiti"/>
+        <a:font script="Viet" typeface="Tahoma"/>
+        <a:font script="Uigh" typeface="Microsoft Uighur"/>
+        <a:font script="Geor" typeface="Sylfaen"/>
       </a:minorFont>
     </a:fontScheme>
     <a:fmtScheme name="Office">

</xml_diff>